<commit_message>
This is final version for Taxd
</commit_message>
<xml_diff>
--- a/lin/3-31/0.docx
+++ b/lin/3-31/0.docx
@@ -1943,13 +1943,13 @@
                 <w:sz w:val="28"/>
                 <w:szCs w:val="28"/>
               </w:rPr>
-              <w:t>1.球阀表面水平开设介质穿过的流通孔，阀芯通过顶部阀杆转动控制流通孔转向。</w:t>
+              <w:t>1.护套套接在护筒表面与阀杆的连接处，护套防止介质从通孔流出，阀杆在护套内沿通孔水平转动，阀芯通过转轴在卡板底面转动。</w:t>
               <w:br/>
-              <w:t>2.连筒和密封环数量均为两个，护筒两侧焊接固定阀体的法兰盘，连筒位于法兰盘内部中心。</w:t>
+              <w:t>2.阀杆底部通过螺钉与阀芯相连，固定盘顶部安装在护套底面，固定盘底面通过螺钉安装护筒顶部，护筒顶部对应阀杆开设通孔，固定盘底面通过螺钉安装在通孔四周，护筒顶部内壁对应卡板开设方形插槽，阀芯通过卡板水平插接插槽安装在护筒内的通孔底部。</w:t>
               <w:br/>
-              <w:t>3.护套套接在护筒表面与阀杆的连接处，护套防止介质从通孔流出，阀杆在护套内沿通孔水平转动，阀芯通过转轴在卡板底面转动。</w:t>
+              <w:t>3.连筒和密封环数量均为两个，护筒两侧焊接固定阀体的法兰盘，连筒位于法兰盘内部中心。</w:t>
               <w:br/>
-              <w:t>4.阀杆底部通过螺钉与阀芯相连，固定盘顶部安装在护套底面，固定盘底面通过螺钉安装护筒顶部，护筒顶部对应阀杆开设通孔，固定盘底面通过螺钉安装在通孔四周，护筒顶部内壁对应卡板开设方形插槽，阀芯通过卡板水平插接插槽安装在护筒内的通孔底部。</w:t>
+              <w:t>4.球阀表面水平开设介质穿过的流通孔，阀芯通过顶部阀杆转动控制流通孔转向。</w:t>
             </w:r>
           </w:p>
           <w:p>
@@ -2012,9 +2012,9 @@
                 <w:sz w:val="28"/>
                 <w:szCs w:val="28"/>
               </w:rPr>
-              <w:t>1.本便于拆卸的细长密封浮动球阀结构巧妙合理，</w:t>
+              <w:t>1.本便于拆卸的细长密封浮动球阀结构巧妙合理，控制效果好，便于工人操作。</w:t>
               <w:br/>
-              <w:t>2.使用细长密封浮动球阀时，通过护筒顶部的方形插槽，将阀芯通过卡板水平插接插槽，安装在护筒内的通孔底部，阀杆底面与阀芯顶部连接，阀芯通过顶部阀杆转动控制流通孔转向，</w:t>
+              <w:t>2.使用细长密封浮动球阀时，通过护筒顶部的方形插槽，将阀芯通过卡板水平插接插槽，安装在护筒内的通孔底部，阀杆底面与阀芯顶部连接，阀芯通过顶部阀杆转动控制流通孔转向。</w:t>
             </w:r>
           </w:p>
           <w:p>
@@ -3313,7 +3313,7 @@
                 <w:kern w:val="0"/>
                 <w:sz w:val="24"/>
               </w:rPr>
-              <w:t>1.球阀表面水平开设介质穿过的流通孔，阀芯通过顶部阀杆转动控制流通孔转向。 2.连筒和密封环数量均为两个，护筒两侧焊接固定阀体的法兰盘，连筒位于法兰盘内部中心。 3.护套套接在护筒表面与阀杆的连接处，护套防止介质从通孔流出，阀杆在护套内沿通孔水平转动，阀芯通过转轴在卡板底面转动。</w:t>
+              <w:t>1.护套套接在护筒表面与阀杆的连接处，护套防止介质从通孔流出，阀杆在护套内沿通孔水平转动，阀芯通过转轴在卡板底面转动。 2.阀杆底部通过螺钉与阀芯相连，固定盘顶部安装在护套底面，固定盘底面通过螺钉安装护筒顶部，护筒顶部对应阀杆开设通孔，固定盘底面通过螺钉安装在通孔四周，护筒顶部内壁对应卡板开设方形插槽，阀芯通过卡板水平插接插槽安装在护筒内的通孔底部。 3.连筒和密封环数量均为两个，护筒两侧焊接固定阀体的法兰盘，连筒位于法兰盘内部中心。</w:t>
             </w:r>
             <w:r>
               <w:rPr>

</xml_diff>